<commit_message>
se aplicaron colores requeridos - falta trabajar en la interfaz cuando se termine funcionalidad
</commit_message>
<xml_diff>
--- a/Trabajos Practicos/TP06_30042024/TP06_PreguntasConversacion_4K4_G1.docx
+++ b/Trabajos Practicos/TP06_30042024/TP06_PreguntasConversacion_4K4_G1.docx
@@ -1,88 +1,105 @@
 
 <file path=word/document.xml><?xml version="1.0" encoding="utf-8"?>
-<w:document xmlns:wpc="http://schemas.microsoft.com/office/word/2010/wordprocessingCanvas" xmlns:cx="http://schemas.microsoft.com/office/drawing/2014/chartex" xmlns:cx1="http://schemas.microsoft.com/office/drawing/2015/9/8/chartex" xmlns:mc="http://schemas.openxmlformats.org/markup-compatibility/2006" xmlns:o="urn:schemas-microsoft-com:office:office" xmlns:r="http://schemas.openxmlformats.org/officeDocument/2006/relationships" xmlns:m="http://schemas.openxmlformats.org/officeDocument/2006/math" xmlns:v="urn:schemas-microsoft-com:vml" xmlns:wp14="http://schemas.microsoft.com/office/word/2010/wordprocessingDrawing" xmlns:wp="http://schemas.openxmlformats.org/drawingml/2006/wordprocessingDrawing" xmlns:w10="urn:schemas-microsoft-com:office:word" xmlns:w="http://schemas.openxmlformats.org/wordprocessingml/2006/main" xmlns:w14="http://schemas.microsoft.com/office/word/2010/wordml" xmlns:w15="http://schemas.microsoft.com/office/word/2012/wordml" xmlns:w16se="http://schemas.microsoft.com/office/word/2015/wordml/symex" xmlns:wpg="http://schemas.microsoft.com/office/word/2010/wordprocessingGroup" xmlns:wpi="http://schemas.microsoft.com/office/word/2010/wordprocessingInk" xmlns:wne="http://schemas.microsoft.com/office/word/2006/wordml" xmlns:wps="http://schemas.microsoft.com/office/word/2010/wordprocessingShape" mc:Ignorable="w14 w15 w16se wp14">
+<w:document xmlns:wpc="http://schemas.microsoft.com/office/word/2010/wordprocessingCanvas" xmlns:cx="http://schemas.microsoft.com/office/drawing/2014/chartex" xmlns:cx1="http://schemas.microsoft.com/office/drawing/2015/9/8/chartex" xmlns:cx2="http://schemas.microsoft.com/office/drawing/2015/10/21/chartex" xmlns:cx3="http://schemas.microsoft.com/office/drawing/2016/5/9/chartex" xmlns:cx4="http://schemas.microsoft.com/office/drawing/2016/5/10/chartex" xmlns:cx5="http://schemas.microsoft.com/office/drawing/2016/5/11/chartex" xmlns:cx6="http://schemas.microsoft.com/office/drawing/2016/5/12/chartex" xmlns:cx7="http://schemas.microsoft.com/office/drawing/2016/5/13/chartex" xmlns:cx8="http://schemas.microsoft.com/office/drawing/2016/5/14/chartex" xmlns:mc="http://schemas.openxmlformats.org/markup-compatibility/2006" xmlns:aink="http://schemas.microsoft.com/office/drawing/2016/ink" xmlns:am3d="http://schemas.microsoft.com/office/drawing/2017/model3d" xmlns:o="urn:schemas-microsoft-com:office:office" xmlns:oel="http://schemas.microsoft.com/office/2019/extlst" xmlns:r="http://schemas.openxmlformats.org/officeDocument/2006/relationships" xmlns:m="http://schemas.openxmlformats.org/officeDocument/2006/math" xmlns:v="urn:schemas-microsoft-com:vml" xmlns:wp14="http://schemas.microsoft.com/office/word/2010/wordprocessingDrawing" xmlns:wp="http://schemas.openxmlformats.org/drawingml/2006/wordprocessingDrawing" xmlns:w10="urn:schemas-microsoft-com:office:word" xmlns:w="http://schemas.openxmlformats.org/wordprocessingml/2006/main" xmlns:w14="http://schemas.microsoft.com/office/word/2010/wordml" xmlns:w15="http://schemas.microsoft.com/office/word/2012/wordml" xmlns:w16cex="http://schemas.microsoft.com/office/word/2018/wordml/cex" xmlns:w16cid="http://schemas.microsoft.com/office/word/2016/wordml/cid" xmlns:w16="http://schemas.microsoft.com/office/word/2018/wordml" xmlns:w16sdtdh="http://schemas.microsoft.com/office/word/2020/wordml/sdtdatahash" xmlns:w16se="http://schemas.microsoft.com/office/word/2015/wordml/symex" xmlns:wpg="http://schemas.microsoft.com/office/word/2010/wordprocessingGroup" xmlns:wpi="http://schemas.microsoft.com/office/word/2010/wordprocessingInk" xmlns:wne="http://schemas.microsoft.com/office/word/2006/wordml" xmlns:wps="http://schemas.microsoft.com/office/word/2010/wordprocessingShape" mc:Ignorable="w14 w15 w16se w16cid w16 w16cex w16sdtdh wp14">
   <w:body>
     <w:p>
       <w:r>
-        <w:t>- ¿Q</w:t>
-      </w:r>
-      <w:r>
-        <w:t>ué paleta de colores le gustaría utilizar?</w:t>
-      </w:r>
-    </w:p>
-    <w:p>
-      <w:r>
-        <w:t>- ¿C</w:t>
-      </w:r>
-      <w:r>
-        <w:t>uál es el formato de fecha a utilizar?</w:t>
-      </w:r>
-    </w:p>
-    <w:p>
-      <w:r>
-        <w:t>- ¿S</w:t>
-      </w:r>
-      <w:r>
-        <w:t xml:space="preserve">e debe informar que el estado del pedido de envío se </w:t>
-      </w:r>
-      <w:r>
-        <w:t>cambió</w:t>
-      </w:r>
-      <w:r>
-        <w:t xml:space="preserve"> a "Confirmado"?</w:t>
-      </w:r>
-    </w:p>
-    <w:p>
-      <w:r>
-        <w:t>- ¿E</w:t>
-      </w:r>
-      <w:r>
-        <w:t>l alcance de esta user story comienza visualizando todas las cotizaciones existentes?</w:t>
-      </w:r>
-    </w:p>
-    <w:p>
-      <w:r>
-        <w:t>- U</w:t>
-      </w:r>
-      <w:r>
-        <w:t>na vez aceptada una cotización, ¿se puede cancelar?</w:t>
-      </w:r>
-    </w:p>
-    <w:p>
-      <w:r>
-        <w:t>- U</w:t>
-      </w:r>
-      <w:r>
-        <w:t>na vez aceptada una cotización, ¿se deben mostrar los datos de contacto de los usuarios?</w:t>
-      </w:r>
-    </w:p>
-    <w:p>
-      <w:r>
-        <w:t>- Para seleccionar la forma de pago, las mismas se deben mostrar en un menú desplegable, una lista con casilleros de selección, ¿o de qué manera?</w:t>
-      </w:r>
-    </w:p>
-    <w:p>
-      <w:r>
-        <w:t>- ¿Q</w:t>
-      </w:r>
-      <w:r>
-        <w:t xml:space="preserve">ué pasarelas de pago estarán disponibles? </w:t>
-      </w:r>
-      <w:r>
-        <w:t>las mismas se deben mostrar en un menú desplegable, una lista con casilleros de sele</w:t>
-      </w:r>
-      <w:bookmarkStart w:id="0" w:name="_GoBack"/>
-      <w:bookmarkEnd w:id="0"/>
-      <w:r>
-        <w:t>cción, ¿o de qué manera?</w:t>
-      </w:r>
-    </w:p>
-    <w:p>
-      <w:r>
-        <w:t>- ¿Q</w:t>
-      </w:r>
-      <w:r>
-        <w:t>ué información debe incluirse en el email que se le envía al transportista? ¿y en la notificación push?</w:t>
+        <w:t>1. ¿Qué paleta de colores le gustaría utilizar?</w:t>
+      </w:r>
+    </w:p>
+    <w:p>
+      <w:r>
+        <w:t xml:space="preserve">2. ¿Cuál es el formato que prefiere utilizar para visualizar la fecha? Por </w:t>
+      </w:r>
+      <w:r>
+        <w:t>ejemplo,</w:t>
+      </w:r>
+      <w:r>
+        <w:t xml:space="preserve"> el formato </w:t>
+      </w:r>
+      <w:proofErr w:type="spellStart"/>
+      <w:r>
+        <w:t>dd</w:t>
+      </w:r>
+      <w:proofErr w:type="spellEnd"/>
+      <w:r>
+        <w:t>/mm/</w:t>
+      </w:r>
+      <w:proofErr w:type="spellStart"/>
+      <w:r>
+        <w:t>aaaa</w:t>
+      </w:r>
+      <w:proofErr w:type="spellEnd"/>
+      <w:r>
+        <w:t>.</w:t>
+      </w:r>
+    </w:p>
+    <w:p>
+      <w:r>
+        <w:t xml:space="preserve">3. Para ingresar los datos tipo fecha, ¿prefiere utilizar un calendario en el que pueda seleccionar la fecha u otra manera? </w:t>
+      </w:r>
+    </w:p>
+    <w:p>
+      <w:r>
+        <w:t>4. ¿Se debe informar que el estado del pedido de envío se cambió a "Confirmado"?</w:t>
+      </w:r>
+    </w:p>
+    <w:p>
+      <w:r>
+        <w:t>5. ¿El alcance de esta primera entrega comienza visualizando todas las cotizaciones existentes?</w:t>
+      </w:r>
+    </w:p>
+    <w:p>
+      <w:r>
+        <w:t>6. Una vez aceptada una cotización, ¿se puede cancelar?</w:t>
+      </w:r>
+    </w:p>
+    <w:p>
+      <w:r>
+        <w:t>7. Una vez aceptada una cotización, ¿se deben mostrar los datos de contacto de los usuarios?</w:t>
+      </w:r>
+    </w:p>
+    <w:p>
+      <w:r>
+        <w:t>8. Para seleccionar la forma de pago, las mismas se deben mostrar en un menú desplegable, una lista con casilleros de selección, ¿o de qué manera?</w:t>
+      </w:r>
+    </w:p>
+    <w:p>
+      <w:r>
+        <w:t>9. ¿Qué pasarelas de pago estarán disponibles? las mismas se deben mostrar en un menú desplegable, una lista con casilleros de selección, ¿o de qué manera?</w:t>
+      </w:r>
+    </w:p>
+    <w:p>
+      <w:r>
+        <w:t xml:space="preserve">10. ¿Qué información debe incluirse en el email que se le envía al transportista? ¿y en la notificación </w:t>
+      </w:r>
+      <w:proofErr w:type="spellStart"/>
+      <w:r>
+        <w:t>push</w:t>
+      </w:r>
+      <w:proofErr w:type="spellEnd"/>
+      <w:r>
+        <w:t>?</w:t>
+      </w:r>
+    </w:p>
+    <w:p>
+      <w:r>
+        <w:t>1</w:t>
+      </w:r>
+      <w:r>
+        <w:t>1</w:t>
+      </w:r>
+      <w:r>
+        <w:t xml:space="preserve">. </w:t>
+      </w:r>
+      <w:r>
+        <w:t>¿</w:t>
+      </w:r>
+      <w:r>
+        <w:t>Prefiere visualizar los pedidos y cotizaciones en pantallas diferentes?</w:t>
+      </w:r>
+      <w:r>
+        <w:t xml:space="preserve"> </w:t>
       </w:r>
     </w:p>
     <w:sectPr>
@@ -96,7 +113,7 @@
 </file>
 
 <file path=word/styles.xml><?xml version="1.0" encoding="utf-8"?>
-<w:styles xmlns:mc="http://schemas.openxmlformats.org/markup-compatibility/2006" xmlns:r="http://schemas.openxmlformats.org/officeDocument/2006/relationships" xmlns:w="http://schemas.openxmlformats.org/wordprocessingml/2006/main" xmlns:w14="http://schemas.microsoft.com/office/word/2010/wordml" xmlns:w15="http://schemas.microsoft.com/office/word/2012/wordml" xmlns:w16se="http://schemas.microsoft.com/office/word/2015/wordml/symex" mc:Ignorable="w14 w15 w16se">
+<w:styles xmlns:mc="http://schemas.openxmlformats.org/markup-compatibility/2006" xmlns:r="http://schemas.openxmlformats.org/officeDocument/2006/relationships" xmlns:w="http://schemas.openxmlformats.org/wordprocessingml/2006/main" xmlns:w14="http://schemas.microsoft.com/office/word/2010/wordml" xmlns:w15="http://schemas.microsoft.com/office/word/2012/wordml" xmlns:w16cex="http://schemas.microsoft.com/office/word/2018/wordml/cex" xmlns:w16cid="http://schemas.microsoft.com/office/word/2016/wordml/cid" xmlns:w16="http://schemas.microsoft.com/office/word/2018/wordml" xmlns:w16sdtdh="http://schemas.microsoft.com/office/word/2020/wordml/sdtdatahash" xmlns:w16se="http://schemas.microsoft.com/office/word/2015/wordml/symex" mc:Ignorable="w14 w15 w16se w16cid w16 w16cex w16sdtdh">
   <w:docDefaults>
     <w:rPrDefault>
       <w:rPr>
@@ -112,7 +129,7 @@
       </w:pPr>
     </w:pPrDefault>
   </w:docDefaults>
-  <w:latentStyles w:defLockedState="0" w:defUIPriority="99" w:defSemiHidden="0" w:defUnhideWhenUsed="0" w:defQFormat="0" w:count="371">
+  <w:latentStyles w:defLockedState="0" w:defUIPriority="99" w:defSemiHidden="0" w:defUnhideWhenUsed="0" w:defQFormat="0" w:count="376">
     <w:lsdException w:name="Normal" w:uiPriority="0" w:qFormat="1"/>
     <w:lsdException w:name="heading 1" w:uiPriority="9" w:qFormat="1"/>
     <w:lsdException w:name="heading 2" w:semiHidden="1" w:uiPriority="9" w:unhideWhenUsed="1" w:qFormat="1"/>
@@ -484,6 +501,11 @@
     <w:lsdException w:name="List Table 5 Dark Accent 6" w:uiPriority="50"/>
     <w:lsdException w:name="List Table 6 Colorful Accent 6" w:uiPriority="51"/>
     <w:lsdException w:name="List Table 7 Colorful Accent 6" w:uiPriority="52"/>
+    <w:lsdException w:name="Mention" w:semiHidden="1" w:unhideWhenUsed="1"/>
+    <w:lsdException w:name="Smart Hyperlink" w:semiHidden="1" w:unhideWhenUsed="1"/>
+    <w:lsdException w:name="Hashtag" w:semiHidden="1" w:unhideWhenUsed="1"/>
+    <w:lsdException w:name="Unresolved Mention" w:semiHidden="1" w:unhideWhenUsed="1"/>
+    <w:lsdException w:name="Smart Link" w:semiHidden="1" w:unhideWhenUsed="1"/>
   </w:latentStyles>
   <w:style w:type="paragraph" w:default="1" w:styleId="Normal">
     <w:name w:val="Normal"/>

</xml_diff>

<commit_message>
actualización con respuestas del PO
</commit_message>
<xml_diff>
--- a/Trabajos Practicos/TP06_30042024/TP06_PreguntasConversacion_4K4_G1.docx
+++ b/Trabajos Practicos/TP06_30042024/TP06_PreguntasConversacion_4K4_G1.docx
@@ -3,102 +3,675 @@
 <w:document xmlns:wpc="http://schemas.microsoft.com/office/word/2010/wordprocessingCanvas" xmlns:cx="http://schemas.microsoft.com/office/drawing/2014/chartex" xmlns:cx1="http://schemas.microsoft.com/office/drawing/2015/9/8/chartex" xmlns:cx2="http://schemas.microsoft.com/office/drawing/2015/10/21/chartex" xmlns:cx3="http://schemas.microsoft.com/office/drawing/2016/5/9/chartex" xmlns:cx4="http://schemas.microsoft.com/office/drawing/2016/5/10/chartex" xmlns:cx5="http://schemas.microsoft.com/office/drawing/2016/5/11/chartex" xmlns:cx6="http://schemas.microsoft.com/office/drawing/2016/5/12/chartex" xmlns:cx7="http://schemas.microsoft.com/office/drawing/2016/5/13/chartex" xmlns:cx8="http://schemas.microsoft.com/office/drawing/2016/5/14/chartex" xmlns:mc="http://schemas.openxmlformats.org/markup-compatibility/2006" xmlns:aink="http://schemas.microsoft.com/office/drawing/2016/ink" xmlns:am3d="http://schemas.microsoft.com/office/drawing/2017/model3d" xmlns:o="urn:schemas-microsoft-com:office:office" xmlns:oel="http://schemas.microsoft.com/office/2019/extlst" xmlns:r="http://schemas.openxmlformats.org/officeDocument/2006/relationships" xmlns:m="http://schemas.openxmlformats.org/officeDocument/2006/math" xmlns:v="urn:schemas-microsoft-com:vml" xmlns:wp14="http://schemas.microsoft.com/office/word/2010/wordprocessingDrawing" xmlns:wp="http://schemas.openxmlformats.org/drawingml/2006/wordprocessingDrawing" xmlns:w10="urn:schemas-microsoft-com:office:word" xmlns:w="http://schemas.openxmlformats.org/wordprocessingml/2006/main" xmlns:w14="http://schemas.microsoft.com/office/word/2010/wordml" xmlns:w15="http://schemas.microsoft.com/office/word/2012/wordml" xmlns:w16cex="http://schemas.microsoft.com/office/word/2018/wordml/cex" xmlns:w16cid="http://schemas.microsoft.com/office/word/2016/wordml/cid" xmlns:w16="http://schemas.microsoft.com/office/word/2018/wordml" xmlns:w16sdtdh="http://schemas.microsoft.com/office/word/2020/wordml/sdtdatahash" xmlns:w16se="http://schemas.microsoft.com/office/word/2015/wordml/symex" xmlns:wpg="http://schemas.microsoft.com/office/word/2010/wordprocessingGroup" xmlns:wpi="http://schemas.microsoft.com/office/word/2010/wordprocessingInk" xmlns:wne="http://schemas.microsoft.com/office/word/2006/wordml" xmlns:wps="http://schemas.microsoft.com/office/word/2010/wordprocessingShape" mc:Ignorable="w14 w15 w16se w16cid w16 w16cex w16sdtdh wp14">
   <w:body>
     <w:p>
-      <w:r>
-        <w:t>1. ¿Qué paleta de colores le gustaría utilizar?</w:t>
-      </w:r>
-    </w:p>
-    <w:p>
-      <w:r>
-        <w:t xml:space="preserve">2. ¿Cuál es el formato que prefiere utilizar para visualizar la fecha? Por </w:t>
-      </w:r>
-      <w:r>
-        <w:t>ejemplo,</w:t>
-      </w:r>
-      <w:r>
-        <w:t xml:space="preserve"> el formato </w:t>
-      </w:r>
+      <w:pPr>
+        <w:pStyle w:val="Ttulo1"/>
+      </w:pPr>
       <w:proofErr w:type="spellStart"/>
       <w:r>
+        <w:t>Conversation</w:t>
+      </w:r>
+      <w:proofErr w:type="spellEnd"/>
+      <w:r>
+        <w:t xml:space="preserve"> 26/04</w:t>
+      </w:r>
+    </w:p>
+    <w:p>
+      <w:pPr>
+        <w:pStyle w:val="Prrafodelista"/>
+        <w:numPr>
+          <w:ilvl w:val="0"/>
+          <w:numId w:val="2"/>
+        </w:numPr>
+        <w:rPr>
+          <w:rFonts w:cstheme="minorHAnsi"/>
+          <w:b/>
+          <w:bCs/>
+          <w:sz w:val="24"/>
+          <w:szCs w:val="24"/>
+        </w:rPr>
+      </w:pPr>
+      <w:r>
+        <w:rPr>
+          <w:rFonts w:cstheme="minorHAnsi"/>
+          <w:b/>
+          <w:bCs/>
+          <w:sz w:val="24"/>
+          <w:szCs w:val="24"/>
+        </w:rPr>
+        <w:t>¿Qué paleta de colores le gustaría utilizar?</w:t>
+      </w:r>
+    </w:p>
+    <w:p>
+      <w:pPr>
+        <w:pStyle w:val="Prrafodelista"/>
+        <w:rPr>
+          <w:rFonts w:cstheme="minorHAnsi"/>
+          <w:sz w:val="24"/>
+          <w:szCs w:val="24"/>
+        </w:rPr>
+      </w:pPr>
+      <w:r>
+        <w:rPr>
+          <w:rFonts w:cstheme="minorHAnsi"/>
+          <w:sz w:val="24"/>
+          <w:szCs w:val="24"/>
+        </w:rPr>
+        <w:t xml:space="preserve">La paleta de colores a usar es la siguiente: </w:t>
+      </w:r>
+      <w:hyperlink r:id="rId5" w:history="1">
+        <w:r>
+          <w:rPr>
+            <w:rStyle w:val="Hipervnculo"/>
+            <w:rFonts w:cstheme="minorHAnsi"/>
+            <w:sz w:val="24"/>
+            <w:szCs w:val="24"/>
+          </w:rPr>
+          <w:t>https://coolors.co/011638-364156-cdcdcd-dff8eb-214e34</w:t>
+        </w:r>
+      </w:hyperlink>
+      <w:r>
+        <w:rPr>
+          <w:rFonts w:cstheme="minorHAnsi"/>
+          <w:sz w:val="24"/>
+          <w:szCs w:val="24"/>
+        </w:rPr>
+        <w:t xml:space="preserve"> </w:t>
+      </w:r>
+    </w:p>
+    <w:p>
+      <w:pPr>
+        <w:pStyle w:val="Prrafodelista"/>
+        <w:numPr>
+          <w:ilvl w:val="0"/>
+          <w:numId w:val="2"/>
+        </w:numPr>
+        <w:rPr>
+          <w:rFonts w:cstheme="minorHAnsi"/>
+          <w:b/>
+          <w:bCs/>
+          <w:sz w:val="24"/>
+          <w:szCs w:val="24"/>
+        </w:rPr>
+      </w:pPr>
+      <w:r>
+        <w:rPr>
+          <w:rFonts w:cstheme="minorHAnsi"/>
+          <w:b/>
+          <w:bCs/>
+          <w:sz w:val="24"/>
+          <w:szCs w:val="24"/>
+        </w:rPr>
+        <w:t xml:space="preserve">¿Cuál es el formato que prefiere utilizar para visualizar la fecha? Por ejemplo, el formato </w:t>
+      </w:r>
+      <w:proofErr w:type="spellStart"/>
+      <w:r>
+        <w:rPr>
+          <w:rFonts w:cstheme="minorHAnsi"/>
+          <w:b/>
+          <w:bCs/>
+          <w:sz w:val="24"/>
+          <w:szCs w:val="24"/>
+        </w:rPr>
         <w:t>dd</w:t>
       </w:r>
       <w:proofErr w:type="spellEnd"/>
       <w:r>
+        <w:rPr>
+          <w:rFonts w:cstheme="minorHAnsi"/>
+          <w:b/>
+          <w:bCs/>
+          <w:sz w:val="24"/>
+          <w:szCs w:val="24"/>
+        </w:rPr>
         <w:t>/mm/</w:t>
       </w:r>
       <w:proofErr w:type="spellStart"/>
       <w:r>
+        <w:rPr>
+          <w:rFonts w:cstheme="minorHAnsi"/>
+          <w:b/>
+          <w:bCs/>
+          <w:sz w:val="24"/>
+          <w:szCs w:val="24"/>
+        </w:rPr>
         <w:t>aaaa</w:t>
       </w:r>
       <w:proofErr w:type="spellEnd"/>
       <w:r>
+        <w:rPr>
+          <w:rFonts w:cstheme="minorHAnsi"/>
+          <w:b/>
+          <w:bCs/>
+          <w:sz w:val="24"/>
+          <w:szCs w:val="24"/>
+        </w:rPr>
         <w:t>.</w:t>
       </w:r>
     </w:p>
     <w:p>
-      <w:r>
-        <w:t xml:space="preserve">3. Para ingresar los datos tipo fecha, ¿prefiere utilizar un calendario en el que pueda seleccionar la fecha u otra manera? </w:t>
-      </w:r>
-    </w:p>
-    <w:p>
-      <w:r>
-        <w:t>4. ¿Se debe informar que el estado del pedido de envío se cambió a "Confirmado"?</w:t>
-      </w:r>
-    </w:p>
-    <w:p>
-      <w:r>
-        <w:t>5. ¿El alcance de esta primera entrega comienza visualizando todas las cotizaciones existentes?</w:t>
-      </w:r>
-    </w:p>
-    <w:p>
-      <w:r>
-        <w:t>6. Una vez aceptada una cotización, ¿se puede cancelar?</w:t>
-      </w:r>
-    </w:p>
-    <w:p>
-      <w:r>
-        <w:t>7. Una vez aceptada una cotización, ¿se deben mostrar los datos de contacto de los usuarios?</w:t>
-      </w:r>
-    </w:p>
-    <w:p>
-      <w:r>
-        <w:t>8. Para seleccionar la forma de pago, las mismas se deben mostrar en un menú desplegable, una lista con casilleros de selección, ¿o de qué manera?</w:t>
-      </w:r>
-    </w:p>
-    <w:p>
-      <w:r>
-        <w:t>9. ¿Qué pasarelas de pago estarán disponibles? las mismas se deben mostrar en un menú desplegable, una lista con casilleros de selección, ¿o de qué manera?</w:t>
-      </w:r>
-    </w:p>
-    <w:p>
-      <w:r>
-        <w:t xml:space="preserve">10. ¿Qué información debe incluirse en el email que se le envía al transportista? ¿y en la notificación </w:t>
+      <w:pPr>
+        <w:pStyle w:val="Prrafodelista"/>
+        <w:rPr>
+          <w:rFonts w:cstheme="minorHAnsi"/>
+          <w:sz w:val="24"/>
+          <w:szCs w:val="24"/>
+        </w:rPr>
+      </w:pPr>
+      <w:r>
+        <w:rPr>
+          <w:rFonts w:cstheme="minorHAnsi"/>
+          <w:sz w:val="24"/>
+          <w:szCs w:val="24"/>
+        </w:rPr>
+        <w:t xml:space="preserve">El formato debe ser </w:t>
       </w:r>
       <w:proofErr w:type="spellStart"/>
       <w:r>
+        <w:rPr>
+          <w:rFonts w:cstheme="minorHAnsi"/>
+          <w:sz w:val="24"/>
+          <w:szCs w:val="24"/>
+        </w:rPr>
+        <w:t>dd</w:t>
+      </w:r>
+      <w:proofErr w:type="spellEnd"/>
+      <w:r>
+        <w:rPr>
+          <w:rFonts w:cstheme="minorHAnsi"/>
+          <w:sz w:val="24"/>
+          <w:szCs w:val="24"/>
+        </w:rPr>
+        <w:t>/mm/</w:t>
+      </w:r>
+      <w:proofErr w:type="spellStart"/>
+      <w:r>
+        <w:rPr>
+          <w:rFonts w:cstheme="minorHAnsi"/>
+          <w:sz w:val="24"/>
+          <w:szCs w:val="24"/>
+        </w:rPr>
+        <w:t>aaaa</w:t>
+      </w:r>
+      <w:proofErr w:type="spellEnd"/>
+    </w:p>
+    <w:p>
+      <w:pPr>
+        <w:pStyle w:val="Prrafodelista"/>
+        <w:numPr>
+          <w:ilvl w:val="0"/>
+          <w:numId w:val="2"/>
+        </w:numPr>
+        <w:rPr>
+          <w:rFonts w:cstheme="minorHAnsi"/>
+          <w:b/>
+          <w:bCs/>
+          <w:sz w:val="24"/>
+          <w:szCs w:val="24"/>
+        </w:rPr>
+      </w:pPr>
+      <w:r>
+        <w:rPr>
+          <w:rFonts w:cstheme="minorHAnsi"/>
+          <w:b/>
+          <w:bCs/>
+          <w:sz w:val="24"/>
+          <w:szCs w:val="24"/>
+        </w:rPr>
+        <w:t xml:space="preserve">Para ingresar los datos tipo fecha, ¿prefiere utilizar un calendario en el que pueda seleccionar la fecha u otra manera? </w:t>
+      </w:r>
+    </w:p>
+    <w:p>
+      <w:pPr>
+        <w:pStyle w:val="Prrafodelista"/>
+        <w:rPr>
+          <w:rFonts w:cstheme="minorHAnsi"/>
+          <w:sz w:val="24"/>
+          <w:szCs w:val="24"/>
+        </w:rPr>
+      </w:pPr>
+      <w:r>
+        <w:rPr>
+          <w:rFonts w:cstheme="minorHAnsi"/>
+          <w:sz w:val="24"/>
+          <w:szCs w:val="24"/>
+        </w:rPr>
+        <w:t xml:space="preserve">Para ingresar las fechas se debe usar un Date </w:t>
+      </w:r>
+      <w:proofErr w:type="spellStart"/>
+      <w:r>
+        <w:rPr>
+          <w:rFonts w:cstheme="minorHAnsi"/>
+          <w:sz w:val="24"/>
+          <w:szCs w:val="24"/>
+        </w:rPr>
+        <w:t>Picker</w:t>
+      </w:r>
+      <w:proofErr w:type="spellEnd"/>
+    </w:p>
+    <w:p>
+      <w:pPr>
+        <w:pStyle w:val="Prrafodelista"/>
+        <w:numPr>
+          <w:ilvl w:val="0"/>
+          <w:numId w:val="2"/>
+        </w:numPr>
+        <w:rPr>
+          <w:rFonts w:cstheme="minorHAnsi"/>
+          <w:b/>
+          <w:bCs/>
+          <w:sz w:val="24"/>
+          <w:szCs w:val="24"/>
+        </w:rPr>
+      </w:pPr>
+      <w:r>
+        <w:rPr>
+          <w:rFonts w:cstheme="minorHAnsi"/>
+          <w:b/>
+          <w:bCs/>
+          <w:sz w:val="24"/>
+          <w:szCs w:val="24"/>
+        </w:rPr>
+        <w:t>¿Se debe informar que el estado del pedido de envío se cambió a "Confirmado"?</w:t>
+      </w:r>
+    </w:p>
+    <w:p>
+      <w:pPr>
+        <w:pStyle w:val="Prrafodelista"/>
+        <w:rPr>
+          <w:rFonts w:cstheme="minorHAnsi"/>
+          <w:sz w:val="24"/>
+          <w:szCs w:val="24"/>
+        </w:rPr>
+      </w:pPr>
+      <w:r>
+        <w:rPr>
+          <w:rFonts w:cstheme="minorHAnsi"/>
+          <w:color w:val="222222"/>
+          <w:sz w:val="24"/>
+          <w:szCs w:val="24"/>
+          <w:shd w:val="clear" w:color="auto" w:fill="FFFFFF"/>
+        </w:rPr>
+        <w:t>Si</w:t>
+      </w:r>
+    </w:p>
+    <w:p>
+      <w:pPr>
+        <w:pStyle w:val="Prrafodelista"/>
+        <w:numPr>
+          <w:ilvl w:val="0"/>
+          <w:numId w:val="2"/>
+        </w:numPr>
+        <w:rPr>
+          <w:rFonts w:cstheme="minorHAnsi"/>
+          <w:b/>
+          <w:bCs/>
+          <w:sz w:val="24"/>
+          <w:szCs w:val="24"/>
+        </w:rPr>
+      </w:pPr>
+      <w:r>
+        <w:rPr>
+          <w:rFonts w:cstheme="minorHAnsi"/>
+          <w:b/>
+          <w:bCs/>
+          <w:sz w:val="24"/>
+          <w:szCs w:val="24"/>
+        </w:rPr>
+        <w:t>¿El alcance de esta primera entrega comienza visualizando todas las cotizaciones existentes?</w:t>
+      </w:r>
+    </w:p>
+    <w:p>
+      <w:pPr>
+        <w:pStyle w:val="Prrafodelista"/>
+        <w:rPr>
+          <w:rFonts w:cstheme="minorHAnsi"/>
+          <w:sz w:val="24"/>
+          <w:szCs w:val="24"/>
+        </w:rPr>
+      </w:pPr>
+      <w:r>
+        <w:rPr>
+          <w:rFonts w:cstheme="minorHAnsi"/>
+          <w:color w:val="222222"/>
+          <w:sz w:val="24"/>
+          <w:szCs w:val="24"/>
+          <w:shd w:val="clear" w:color="auto" w:fill="FFFFFF"/>
+        </w:rPr>
+        <w:t>Exactamente, comenzamos visualizando las cotizaciones existentes de un pedido. </w:t>
+      </w:r>
+    </w:p>
+    <w:p>
+      <w:pPr>
+        <w:pStyle w:val="Prrafodelista"/>
+        <w:numPr>
+          <w:ilvl w:val="0"/>
+          <w:numId w:val="2"/>
+        </w:numPr>
+        <w:rPr>
+          <w:rFonts w:cstheme="minorHAnsi"/>
+          <w:b/>
+          <w:bCs/>
+          <w:sz w:val="24"/>
+          <w:szCs w:val="24"/>
+        </w:rPr>
+      </w:pPr>
+      <w:r>
+        <w:rPr>
+          <w:rFonts w:cstheme="minorHAnsi"/>
+          <w:b/>
+          <w:bCs/>
+          <w:sz w:val="24"/>
+          <w:szCs w:val="24"/>
+        </w:rPr>
+        <w:t>Una vez aceptada una cotización, ¿se puede cancelar?</w:t>
+      </w:r>
+    </w:p>
+    <w:p>
+      <w:pPr>
+        <w:pStyle w:val="Prrafodelista"/>
+        <w:rPr>
+          <w:rFonts w:cstheme="minorHAnsi"/>
+          <w:sz w:val="24"/>
+          <w:szCs w:val="24"/>
+        </w:rPr>
+      </w:pPr>
+      <w:r>
+        <w:rPr>
+          <w:rFonts w:cstheme="minorHAnsi"/>
+          <w:color w:val="222222"/>
+          <w:sz w:val="24"/>
+          <w:szCs w:val="24"/>
+          <w:shd w:val="clear" w:color="auto" w:fill="FFFFFF"/>
+        </w:rPr>
+        <w:t>No</w:t>
+      </w:r>
+    </w:p>
+    <w:p>
+      <w:pPr>
+        <w:pStyle w:val="Prrafodelista"/>
+        <w:numPr>
+          <w:ilvl w:val="0"/>
+          <w:numId w:val="2"/>
+        </w:numPr>
+        <w:rPr>
+          <w:rFonts w:cstheme="minorHAnsi"/>
+          <w:b/>
+          <w:bCs/>
+          <w:sz w:val="24"/>
+          <w:szCs w:val="24"/>
+        </w:rPr>
+      </w:pPr>
+      <w:r>
+        <w:rPr>
+          <w:rFonts w:cstheme="minorHAnsi"/>
+          <w:b/>
+          <w:bCs/>
+          <w:sz w:val="24"/>
+          <w:szCs w:val="24"/>
+        </w:rPr>
+        <w:t>Una vez aceptada una cotización, ¿se deben mostrar los datos de contacto de los usuarios?</w:t>
+      </w:r>
+    </w:p>
+    <w:p>
+      <w:pPr>
+        <w:pStyle w:val="Prrafodelista"/>
+        <w:rPr>
+          <w:rFonts w:cstheme="minorHAnsi"/>
+          <w:sz w:val="24"/>
+          <w:szCs w:val="24"/>
+        </w:rPr>
+      </w:pPr>
+      <w:r>
+        <w:rPr>
+          <w:rFonts w:cstheme="minorHAnsi"/>
+          <w:color w:val="222222"/>
+          <w:sz w:val="24"/>
+          <w:szCs w:val="24"/>
+          <w:shd w:val="clear" w:color="auto" w:fill="FFFFFF"/>
+        </w:rPr>
+        <w:t>Si</w:t>
+      </w:r>
+    </w:p>
+    <w:p>
+      <w:pPr>
+        <w:pStyle w:val="Prrafodelista"/>
+        <w:numPr>
+          <w:ilvl w:val="0"/>
+          <w:numId w:val="2"/>
+        </w:numPr>
+        <w:rPr>
+          <w:rFonts w:cstheme="minorHAnsi"/>
+          <w:b/>
+          <w:bCs/>
+          <w:sz w:val="24"/>
+          <w:szCs w:val="24"/>
+        </w:rPr>
+      </w:pPr>
+      <w:r>
+        <w:rPr>
+          <w:rFonts w:cstheme="minorHAnsi"/>
+          <w:b/>
+          <w:bCs/>
+          <w:sz w:val="24"/>
+          <w:szCs w:val="24"/>
+        </w:rPr>
+        <w:t>Para seleccionar la forma de pago, las mismas se deben mostrar en un menú desplegable, una lista con casilleros de selección, ¿o de qué manera?</w:t>
+      </w:r>
+    </w:p>
+    <w:p>
+      <w:pPr>
+        <w:pStyle w:val="Prrafodelista"/>
+        <w:rPr>
+          <w:rFonts w:cstheme="minorHAnsi"/>
+          <w:sz w:val="24"/>
+          <w:szCs w:val="24"/>
+        </w:rPr>
+      </w:pPr>
+      <w:r>
+        <w:rPr>
+          <w:rFonts w:cstheme="minorHAnsi"/>
+          <w:color w:val="222222"/>
+          <w:sz w:val="24"/>
+          <w:szCs w:val="24"/>
+          <w:shd w:val="clear" w:color="auto" w:fill="FFFFFF"/>
+        </w:rPr>
+        <w:t xml:space="preserve">Se deben seleccionar con un Radio </w:t>
+      </w:r>
+      <w:proofErr w:type="spellStart"/>
+      <w:r>
+        <w:rPr>
+          <w:rFonts w:cstheme="minorHAnsi"/>
+          <w:color w:val="222222"/>
+          <w:sz w:val="24"/>
+          <w:szCs w:val="24"/>
+          <w:shd w:val="clear" w:color="auto" w:fill="FFFFFF"/>
+        </w:rPr>
+        <w:t>Button</w:t>
+      </w:r>
+      <w:proofErr w:type="spellEnd"/>
+    </w:p>
+    <w:p>
+      <w:pPr>
+        <w:pStyle w:val="Prrafodelista"/>
+        <w:numPr>
+          <w:ilvl w:val="0"/>
+          <w:numId w:val="2"/>
+        </w:numPr>
+        <w:rPr>
+          <w:rFonts w:cstheme="minorHAnsi"/>
+          <w:b/>
+          <w:bCs/>
+          <w:sz w:val="24"/>
+          <w:szCs w:val="24"/>
+        </w:rPr>
+      </w:pPr>
+      <w:r>
+        <w:rPr>
+          <w:rFonts w:cstheme="minorHAnsi"/>
+          <w:b/>
+          <w:bCs/>
+          <w:sz w:val="24"/>
+          <w:szCs w:val="24"/>
+        </w:rPr>
+        <w:t>¿Qué pasarelas de pago estarán disponibles? las mismas se deben mostrar en un menú desplegable, una lista con casilleros de selección, ¿o de qué manera?</w:t>
+      </w:r>
+    </w:p>
+    <w:p>
+      <w:pPr>
+        <w:pStyle w:val="Prrafodelista"/>
+        <w:rPr>
+          <w:rFonts w:cstheme="minorHAnsi"/>
+          <w:sz w:val="24"/>
+          <w:szCs w:val="24"/>
+        </w:rPr>
+      </w:pPr>
+      <w:r>
+        <w:rPr>
+          <w:rFonts w:cstheme="minorHAnsi"/>
+          <w:color w:val="222222"/>
+          <w:sz w:val="24"/>
+          <w:szCs w:val="24"/>
+          <w:shd w:val="clear" w:color="auto" w:fill="FFFFFF"/>
+        </w:rPr>
+        <w:t>Utilicen un Mockup de las pasarelas de pago, no deben realizar una conexión real. </w:t>
+      </w:r>
+    </w:p>
+    <w:p>
+      <w:pPr>
+        <w:pStyle w:val="Prrafodelista"/>
+        <w:numPr>
+          <w:ilvl w:val="0"/>
+          <w:numId w:val="2"/>
+        </w:numPr>
+        <w:rPr>
+          <w:rFonts w:cstheme="minorHAnsi"/>
+          <w:b/>
+          <w:bCs/>
+          <w:sz w:val="24"/>
+          <w:szCs w:val="24"/>
+        </w:rPr>
+      </w:pPr>
+      <w:r>
+        <w:rPr>
+          <w:rFonts w:cstheme="minorHAnsi"/>
+          <w:b/>
+          <w:bCs/>
+          <w:sz w:val="24"/>
+          <w:szCs w:val="24"/>
+        </w:rPr>
+        <w:t xml:space="preserve">¿Qué información debe incluirse en el email que se le envía al transportista? ¿y en la notificación </w:t>
+      </w:r>
+      <w:proofErr w:type="spellStart"/>
+      <w:r>
+        <w:rPr>
+          <w:rFonts w:cstheme="minorHAnsi"/>
+          <w:b/>
+          <w:bCs/>
+          <w:sz w:val="24"/>
+          <w:szCs w:val="24"/>
+        </w:rPr>
         <w:t>push</w:t>
       </w:r>
       <w:proofErr w:type="spellEnd"/>
       <w:r>
+        <w:rPr>
+          <w:rFonts w:cstheme="minorHAnsi"/>
+          <w:b/>
+          <w:bCs/>
+          <w:sz w:val="24"/>
+          <w:szCs w:val="24"/>
+        </w:rPr>
         <w:t>?</w:t>
       </w:r>
     </w:p>
     <w:p>
-      <w:r>
-        <w:t>1</w:t>
-      </w:r>
-      <w:r>
-        <w:t>1</w:t>
-      </w:r>
-      <w:r>
-        <w:t xml:space="preserve">. </w:t>
-      </w:r>
-      <w:r>
+      <w:pPr>
+        <w:pStyle w:val="Prrafodelista"/>
+        <w:rPr>
+          <w:rFonts w:cstheme="minorHAnsi"/>
+          <w:color w:val="222222"/>
+          <w:sz w:val="24"/>
+          <w:szCs w:val="24"/>
+          <w:shd w:val="clear" w:color="auto" w:fill="FFFFFF"/>
+        </w:rPr>
+      </w:pPr>
+      <w:r>
+        <w:rPr>
+          <w:rFonts w:cstheme="minorHAnsi"/>
+          <w:color w:val="222222"/>
+          <w:sz w:val="24"/>
+          <w:szCs w:val="24"/>
+          <w:shd w:val="clear" w:color="auto" w:fill="FFFFFF"/>
+        </w:rPr>
+        <w:t xml:space="preserve">En el mail deben incluir el nombre del usuario, las fechas, el monto total, la forma de pago y las direcciones de retiro y destino. La notificación </w:t>
+      </w:r>
+      <w:proofErr w:type="spellStart"/>
+      <w:r>
+        <w:rPr>
+          <w:rFonts w:cstheme="minorHAnsi"/>
+          <w:color w:val="222222"/>
+          <w:sz w:val="24"/>
+          <w:szCs w:val="24"/>
+          <w:shd w:val="clear" w:color="auto" w:fill="FFFFFF"/>
+        </w:rPr>
+        <w:t>Push</w:t>
+      </w:r>
+      <w:proofErr w:type="spellEnd"/>
+      <w:r>
+        <w:rPr>
+          <w:rFonts w:cstheme="minorHAnsi"/>
+          <w:color w:val="222222"/>
+          <w:sz w:val="24"/>
+          <w:szCs w:val="24"/>
+          <w:shd w:val="clear" w:color="auto" w:fill="FFFFFF"/>
+        </w:rPr>
+        <w:t xml:space="preserve"> debe tener la misma información.</w:t>
+      </w:r>
+    </w:p>
+    <w:p>
+      <w:pPr>
+        <w:rPr>
+          <w:rFonts w:cstheme="minorHAnsi"/>
+          <w:sz w:val="24"/>
+          <w:szCs w:val="24"/>
+        </w:rPr>
+      </w:pPr>
+    </w:p>
+    <w:p>
+      <w:pPr>
+        <w:pStyle w:val="Prrafodelista"/>
+        <w:numPr>
+          <w:ilvl w:val="0"/>
+          <w:numId w:val="2"/>
+        </w:numPr>
+        <w:rPr>
+          <w:rFonts w:cstheme="minorHAnsi"/>
+          <w:sz w:val="24"/>
+          <w:szCs w:val="24"/>
+        </w:rPr>
+      </w:pPr>
+      <w:r>
+        <w:rPr>
+          <w:rFonts w:cstheme="minorHAnsi"/>
+          <w:sz w:val="24"/>
+          <w:szCs w:val="24"/>
+        </w:rPr>
         <w:t>¿</w:t>
       </w:r>
       <w:r>
+        <w:rPr>
+          <w:rFonts w:cstheme="minorHAnsi"/>
+          <w:sz w:val="24"/>
+          <w:szCs w:val="24"/>
+        </w:rPr>
         <w:t>Prefiere visualizar los pedidos y cotizaciones en pantallas diferentes?</w:t>
       </w:r>
       <w:r>
+        <w:rPr>
+          <w:rFonts w:cstheme="minorHAnsi"/>
+          <w:sz w:val="24"/>
+          <w:szCs w:val="24"/>
+        </w:rPr>
         <w:t xml:space="preserve"> </w:t>
       </w:r>
     </w:p>
@@ -110,6 +683,192 @@
     </w:sectPr>
   </w:body>
 </w:document>
+</file>
+
+<file path=word/numbering.xml><?xml version="1.0" encoding="utf-8"?>
+<w:numbering xmlns:wpc="http://schemas.microsoft.com/office/word/2010/wordprocessingCanvas" xmlns:cx="http://schemas.microsoft.com/office/drawing/2014/chartex" xmlns:cx1="http://schemas.microsoft.com/office/drawing/2015/9/8/chartex" xmlns:cx2="http://schemas.microsoft.com/office/drawing/2015/10/21/chartex" xmlns:cx3="http://schemas.microsoft.com/office/drawing/2016/5/9/chartex" xmlns:cx4="http://schemas.microsoft.com/office/drawing/2016/5/10/chartex" xmlns:cx5="http://schemas.microsoft.com/office/drawing/2016/5/11/chartex" xmlns:cx6="http://schemas.microsoft.com/office/drawing/2016/5/12/chartex" xmlns:cx7="http://schemas.microsoft.com/office/drawing/2016/5/13/chartex" xmlns:cx8="http://schemas.microsoft.com/office/drawing/2016/5/14/chartex" xmlns:mc="http://schemas.openxmlformats.org/markup-compatibility/2006" xmlns:aink="http://schemas.microsoft.com/office/drawing/2016/ink" xmlns:am3d="http://schemas.microsoft.com/office/drawing/2017/model3d" xmlns:o="urn:schemas-microsoft-com:office:office" xmlns:oel="http://schemas.microsoft.com/office/2019/extlst" xmlns:r="http://schemas.openxmlformats.org/officeDocument/2006/relationships" xmlns:m="http://schemas.openxmlformats.org/officeDocument/2006/math" xmlns:v="urn:schemas-microsoft-com:vml" xmlns:wp14="http://schemas.microsoft.com/office/word/2010/wordprocessingDrawing" xmlns:wp="http://schemas.openxmlformats.org/drawingml/2006/wordprocessingDrawing" xmlns:w10="urn:schemas-microsoft-com:office:word" xmlns:w="http://schemas.openxmlformats.org/wordprocessingml/2006/main" xmlns:w14="http://schemas.microsoft.com/office/word/2010/wordml" xmlns:w15="http://schemas.microsoft.com/office/word/2012/wordml" xmlns:w16cex="http://schemas.microsoft.com/office/word/2018/wordml/cex" xmlns:w16cid="http://schemas.microsoft.com/office/word/2016/wordml/cid" xmlns:w16="http://schemas.microsoft.com/office/word/2018/wordml" xmlns:w16sdtdh="http://schemas.microsoft.com/office/word/2020/wordml/sdtdatahash" xmlns:w16se="http://schemas.microsoft.com/office/word/2015/wordml/symex" xmlns:wpg="http://schemas.microsoft.com/office/word/2010/wordprocessingGroup" xmlns:wpi="http://schemas.microsoft.com/office/word/2010/wordprocessingInk" xmlns:wne="http://schemas.microsoft.com/office/word/2006/wordml" xmlns:wps="http://schemas.microsoft.com/office/word/2010/wordprocessingShape" mc:Ignorable="w14 w15 w16se w16cid w16 w16cex w16sdtdh wp14">
+  <w:abstractNum w:abstractNumId="0" w15:restartNumberingAfterBreak="0">
+    <w:nsid w:val="1058443E"/>
+    <w:multiLevelType w:val="hybridMultilevel"/>
+    <w:tmpl w:val="1BA03E10"/>
+    <w:lvl w:ilvl="0" w:tplc="2C0A000F">
+      <w:start w:val="1"/>
+      <w:numFmt w:val="decimal"/>
+      <w:lvlText w:val="%1."/>
+      <w:lvlJc w:val="left"/>
+      <w:pPr>
+        <w:ind w:left="720" w:hanging="360"/>
+      </w:pPr>
+      <w:rPr>
+        <w:rFonts w:hint="default"/>
+      </w:rPr>
+    </w:lvl>
+    <w:lvl w:ilvl="1" w:tplc="2C0A0019" w:tentative="1">
+      <w:start w:val="1"/>
+      <w:numFmt w:val="lowerLetter"/>
+      <w:lvlText w:val="%2."/>
+      <w:lvlJc w:val="left"/>
+      <w:pPr>
+        <w:ind w:left="1440" w:hanging="360"/>
+      </w:pPr>
+    </w:lvl>
+    <w:lvl w:ilvl="2" w:tplc="2C0A001B" w:tentative="1">
+      <w:start w:val="1"/>
+      <w:numFmt w:val="lowerRoman"/>
+      <w:lvlText w:val="%3."/>
+      <w:lvlJc w:val="right"/>
+      <w:pPr>
+        <w:ind w:left="2160" w:hanging="180"/>
+      </w:pPr>
+    </w:lvl>
+    <w:lvl w:ilvl="3" w:tplc="2C0A000F" w:tentative="1">
+      <w:start w:val="1"/>
+      <w:numFmt w:val="decimal"/>
+      <w:lvlText w:val="%4."/>
+      <w:lvlJc w:val="left"/>
+      <w:pPr>
+        <w:ind w:left="2880" w:hanging="360"/>
+      </w:pPr>
+    </w:lvl>
+    <w:lvl w:ilvl="4" w:tplc="2C0A0019" w:tentative="1">
+      <w:start w:val="1"/>
+      <w:numFmt w:val="lowerLetter"/>
+      <w:lvlText w:val="%5."/>
+      <w:lvlJc w:val="left"/>
+      <w:pPr>
+        <w:ind w:left="3600" w:hanging="360"/>
+      </w:pPr>
+    </w:lvl>
+    <w:lvl w:ilvl="5" w:tplc="2C0A001B" w:tentative="1">
+      <w:start w:val="1"/>
+      <w:numFmt w:val="lowerRoman"/>
+      <w:lvlText w:val="%6."/>
+      <w:lvlJc w:val="right"/>
+      <w:pPr>
+        <w:ind w:left="4320" w:hanging="180"/>
+      </w:pPr>
+    </w:lvl>
+    <w:lvl w:ilvl="6" w:tplc="2C0A000F" w:tentative="1">
+      <w:start w:val="1"/>
+      <w:numFmt w:val="decimal"/>
+      <w:lvlText w:val="%7."/>
+      <w:lvlJc w:val="left"/>
+      <w:pPr>
+        <w:ind w:left="5040" w:hanging="360"/>
+      </w:pPr>
+    </w:lvl>
+    <w:lvl w:ilvl="7" w:tplc="2C0A0019" w:tentative="1">
+      <w:start w:val="1"/>
+      <w:numFmt w:val="lowerLetter"/>
+      <w:lvlText w:val="%8."/>
+      <w:lvlJc w:val="left"/>
+      <w:pPr>
+        <w:ind w:left="5760" w:hanging="360"/>
+      </w:pPr>
+    </w:lvl>
+    <w:lvl w:ilvl="8" w:tplc="2C0A001B" w:tentative="1">
+      <w:start w:val="1"/>
+      <w:numFmt w:val="lowerRoman"/>
+      <w:lvlText w:val="%9."/>
+      <w:lvlJc w:val="right"/>
+      <w:pPr>
+        <w:ind w:left="6480" w:hanging="180"/>
+      </w:pPr>
+    </w:lvl>
+  </w:abstractNum>
+  <w:abstractNum w:abstractNumId="1" w15:restartNumberingAfterBreak="0">
+    <w:nsid w:val="17932858"/>
+    <w:multiLevelType w:val="hybridMultilevel"/>
+    <w:tmpl w:val="CE8435C4"/>
+    <w:lvl w:ilvl="0" w:tplc="2C0A000F">
+      <w:start w:val="1"/>
+      <w:numFmt w:val="decimal"/>
+      <w:lvlText w:val="%1."/>
+      <w:lvlJc w:val="left"/>
+      <w:pPr>
+        <w:ind w:left="720" w:hanging="360"/>
+      </w:pPr>
+    </w:lvl>
+    <w:lvl w:ilvl="1" w:tplc="2C0A0019" w:tentative="1">
+      <w:start w:val="1"/>
+      <w:numFmt w:val="lowerLetter"/>
+      <w:lvlText w:val="%2."/>
+      <w:lvlJc w:val="left"/>
+      <w:pPr>
+        <w:ind w:left="1440" w:hanging="360"/>
+      </w:pPr>
+    </w:lvl>
+    <w:lvl w:ilvl="2" w:tplc="2C0A001B" w:tentative="1">
+      <w:start w:val="1"/>
+      <w:numFmt w:val="lowerRoman"/>
+      <w:lvlText w:val="%3."/>
+      <w:lvlJc w:val="right"/>
+      <w:pPr>
+        <w:ind w:left="2160" w:hanging="180"/>
+      </w:pPr>
+    </w:lvl>
+    <w:lvl w:ilvl="3" w:tplc="2C0A000F" w:tentative="1">
+      <w:start w:val="1"/>
+      <w:numFmt w:val="decimal"/>
+      <w:lvlText w:val="%4."/>
+      <w:lvlJc w:val="left"/>
+      <w:pPr>
+        <w:ind w:left="2880" w:hanging="360"/>
+      </w:pPr>
+    </w:lvl>
+    <w:lvl w:ilvl="4" w:tplc="2C0A0019" w:tentative="1">
+      <w:start w:val="1"/>
+      <w:numFmt w:val="lowerLetter"/>
+      <w:lvlText w:val="%5."/>
+      <w:lvlJc w:val="left"/>
+      <w:pPr>
+        <w:ind w:left="3600" w:hanging="360"/>
+      </w:pPr>
+    </w:lvl>
+    <w:lvl w:ilvl="5" w:tplc="2C0A001B" w:tentative="1">
+      <w:start w:val="1"/>
+      <w:numFmt w:val="lowerRoman"/>
+      <w:lvlText w:val="%6."/>
+      <w:lvlJc w:val="right"/>
+      <w:pPr>
+        <w:ind w:left="4320" w:hanging="180"/>
+      </w:pPr>
+    </w:lvl>
+    <w:lvl w:ilvl="6" w:tplc="2C0A000F" w:tentative="1">
+      <w:start w:val="1"/>
+      <w:numFmt w:val="decimal"/>
+      <w:lvlText w:val="%7."/>
+      <w:lvlJc w:val="left"/>
+      <w:pPr>
+        <w:ind w:left="5040" w:hanging="360"/>
+      </w:pPr>
+    </w:lvl>
+    <w:lvl w:ilvl="7" w:tplc="2C0A0019" w:tentative="1">
+      <w:start w:val="1"/>
+      <w:numFmt w:val="lowerLetter"/>
+      <w:lvlText w:val="%8."/>
+      <w:lvlJc w:val="left"/>
+      <w:pPr>
+        <w:ind w:left="5760" w:hanging="360"/>
+      </w:pPr>
+    </w:lvl>
+    <w:lvl w:ilvl="8" w:tplc="2C0A001B" w:tentative="1">
+      <w:start w:val="1"/>
+      <w:numFmt w:val="lowerRoman"/>
+      <w:lvlText w:val="%9."/>
+      <w:lvlJc w:val="right"/>
+      <w:pPr>
+        <w:ind w:left="6480" w:hanging="180"/>
+      </w:pPr>
+    </w:lvl>
+  </w:abstractNum>
+  <w:num w:numId="1" w16cid:durableId="1578125530">
+    <w:abstractNumId w:val="1"/>
+  </w:num>
+  <w:num w:numId="2" w16cid:durableId="818693224">
+    <w:abstractNumId w:val="0"/>
+  </w:num>
+</w:numbering>
 </file>
 
 <file path=word/styles.xml><?xml version="1.0" encoding="utf-8"?>
@@ -514,6 +1273,27 @@
       <w:lang w:val="es-AR"/>
     </w:rPr>
   </w:style>
+  <w:style w:type="paragraph" w:styleId="Ttulo1">
+    <w:name w:val="heading 1"/>
+    <w:basedOn w:val="Normal"/>
+    <w:next w:val="Normal"/>
+    <w:link w:val="Ttulo1Car"/>
+    <w:uiPriority w:val="9"/>
+    <w:qFormat/>
+    <w:rsid w:val="00484C7E"/>
+    <w:pPr>
+      <w:keepNext/>
+      <w:keepLines/>
+      <w:spacing w:before="240" w:after="0"/>
+      <w:outlineLvl w:val="0"/>
+    </w:pPr>
+    <w:rPr>
+      <w:rFonts w:asciiTheme="majorHAnsi" w:eastAsiaTheme="majorEastAsia" w:hAnsiTheme="majorHAnsi" w:cstheme="majorBidi"/>
+      <w:color w:val="2E74B5" w:themeColor="accent1" w:themeShade="BF"/>
+      <w:sz w:val="32"/>
+      <w:szCs w:val="32"/>
+    </w:rPr>
+  </w:style>
   <w:style w:type="character" w:default="1" w:styleId="Fuentedeprrafopredeter">
     <w:name w:val="Default Paragraph Font"/>
     <w:uiPriority w:val="1"/>
@@ -540,6 +1320,54 @@
     <w:uiPriority w:val="99"/>
     <w:semiHidden/>
     <w:unhideWhenUsed/>
+  </w:style>
+  <w:style w:type="paragraph" w:styleId="Prrafodelista">
+    <w:name w:val="List Paragraph"/>
+    <w:basedOn w:val="Normal"/>
+    <w:uiPriority w:val="34"/>
+    <w:qFormat/>
+    <w:rsid w:val="00484C7E"/>
+    <w:pPr>
+      <w:ind w:left="720"/>
+      <w:contextualSpacing/>
+    </w:pPr>
+  </w:style>
+  <w:style w:type="character" w:customStyle="1" w:styleId="Ttulo1Car">
+    <w:name w:val="Título 1 Car"/>
+    <w:basedOn w:val="Fuentedeprrafopredeter"/>
+    <w:link w:val="Ttulo1"/>
+    <w:uiPriority w:val="9"/>
+    <w:rsid w:val="00484C7E"/>
+    <w:rPr>
+      <w:rFonts w:asciiTheme="majorHAnsi" w:eastAsiaTheme="majorEastAsia" w:hAnsiTheme="majorHAnsi" w:cstheme="majorBidi"/>
+      <w:color w:val="2E74B5" w:themeColor="accent1" w:themeShade="BF"/>
+      <w:sz w:val="32"/>
+      <w:szCs w:val="32"/>
+      <w:lang w:val="es-AR"/>
+    </w:rPr>
+  </w:style>
+  <w:style w:type="character" w:styleId="Hipervnculo">
+    <w:name w:val="Hyperlink"/>
+    <w:basedOn w:val="Fuentedeprrafopredeter"/>
+    <w:uiPriority w:val="99"/>
+    <w:unhideWhenUsed/>
+    <w:rsid w:val="00484C7E"/>
+    <w:rPr>
+      <w:color w:val="0563C1" w:themeColor="hyperlink"/>
+      <w:u w:val="single"/>
+    </w:rPr>
+  </w:style>
+  <w:style w:type="character" w:styleId="Mencinsinresolver">
+    <w:name w:val="Unresolved Mention"/>
+    <w:basedOn w:val="Fuentedeprrafopredeter"/>
+    <w:uiPriority w:val="99"/>
+    <w:semiHidden/>
+    <w:unhideWhenUsed/>
+    <w:rsid w:val="00484C7E"/>
+    <w:rPr>
+      <w:color w:val="605E5C"/>
+      <w:shd w:val="clear" w:color="auto" w:fill="E1DFDD"/>
+    </w:rPr>
   </w:style>
 </w:styles>
 </file>

</xml_diff>